<commit_message>
Added review for Martin's code
</commit_message>
<xml_diff>
--- a/Static test.docx
+++ b/Static test.docx
@@ -160,6 +160,128 @@
       <w:proofErr w:type="spellEnd"/>
       <w:r>
         <w:t xml:space="preserve"> fra public til private.</w:t>
+      </w:r>
+    </w:p>
+    <w:p>
+      <w:pPr>
+        <w:pStyle w:val="Ingenafstand"/>
+      </w:pPr>
+    </w:p>
+    <w:p>
+      <w:pPr>
+        <w:pStyle w:val="Overskrift1"/>
+      </w:pPr>
+      <w:r>
+        <w:t>2</w:t>
+      </w:r>
+    </w:p>
+    <w:p>
+      <w:pPr>
+        <w:pStyle w:val="Ingenafstand"/>
+      </w:pPr>
+      <w:r>
+        <w:t xml:space="preserve">Jeg har byttet kode med Martin. </w:t>
+      </w:r>
+      <w:hyperlink r:id="rId4" w:history="1">
+        <w:r>
+          <w:rPr>
+            <w:rStyle w:val="Hyperlink"/>
+          </w:rPr>
+          <w:t>https://github.com/1martinkarlsen/test_triangle_exercise</w:t>
+        </w:r>
+      </w:hyperlink>
+    </w:p>
+    <w:p>
+      <w:pPr>
+        <w:pStyle w:val="Ingenafstand"/>
+      </w:pPr>
+    </w:p>
+    <w:p>
+      <w:pPr>
+        <w:pStyle w:val="Ingenafstand"/>
+      </w:pPr>
+      <w:r>
+        <w:t>Kommentarer:</w:t>
+      </w:r>
+    </w:p>
+    <w:p>
+      <w:pPr>
+        <w:pStyle w:val="Ingenafstand"/>
+      </w:pPr>
+      <w:r>
+        <w:t xml:space="preserve">Du kunne godt skrive noget i din </w:t>
+      </w:r>
+      <w:proofErr w:type="spellStart"/>
+      <w:r>
+        <w:t>main</w:t>
+      </w:r>
+      <w:proofErr w:type="spellEnd"/>
+      <w:r>
+        <w:t xml:space="preserve"> </w:t>
+      </w:r>
+      <w:proofErr w:type="spellStart"/>
+      <w:r>
+        <w:t>methode</w:t>
+      </w:r>
+      <w:proofErr w:type="spellEnd"/>
+      <w:r>
+        <w:t xml:space="preserve"> for at teste programmet.</w:t>
+      </w:r>
+    </w:p>
+    <w:p>
+      <w:r>
+        <w:t xml:space="preserve">I stedet for at teste på om det er en </w:t>
+      </w:r>
+      <w:proofErr w:type="spellStart"/>
+      <w:r>
+        <w:t>ligebennet</w:t>
+      </w:r>
+      <w:proofErr w:type="spellEnd"/>
+      <w:r>
+        <w:t xml:space="preserve"> to gange kan du teste om det er en vilkårlig </w:t>
+      </w:r>
+      <w:proofErr w:type="spellStart"/>
+      <w:r>
+        <w:t>trekent</w:t>
+      </w:r>
+      <w:proofErr w:type="spellEnd"/>
+      <w:r>
+        <w:t>. Hvis ikke må det være en ligebenet.</w:t>
+      </w:r>
+      <w:r>
+        <w:br/>
+        <w:t xml:space="preserve">I stedet for at lave ”XX ” + y </w:t>
+      </w:r>
+      <w:proofErr w:type="spellStart"/>
+      <w:r>
+        <w:t>osv</w:t>
+      </w:r>
+      <w:proofErr w:type="spellEnd"/>
+      <w:r>
+        <w:t xml:space="preserve"> kan du bruge </w:t>
+      </w:r>
+      <w:proofErr w:type="spellStart"/>
+      <w:r>
+        <w:t>string</w:t>
+      </w:r>
+      <w:proofErr w:type="spellEnd"/>
+      <w:r>
+        <w:t xml:space="preserve"> interpolation</w:t>
+      </w:r>
+      <w:r>
+        <w:t>.</w:t>
+      </w:r>
+      <w:r>
+        <w:br/>
+        <w:t xml:space="preserve">Du kan tage input fra en bruger i stedet for at </w:t>
+      </w:r>
+      <w:proofErr w:type="spellStart"/>
+      <w:r>
+        <w:t>hardcode</w:t>
+      </w:r>
+      <w:proofErr w:type="spellEnd"/>
+      <w:r>
+        <w:t xml:space="preserve"> det.</w:t>
       </w:r>
       <w:bookmarkStart w:id="0" w:name="_GoBack"/>
       <w:bookmarkEnd w:id="0"/>
@@ -710,6 +832,17 @@
       <w:spacing w:after="0" w:line="240" w:lineRule="auto"/>
     </w:pPr>
   </w:style>
+  <w:style w:type="character" w:styleId="Hyperlink">
+    <w:name w:val="Hyperlink"/>
+    <w:basedOn w:val="Standardskrifttypeiafsnit"/>
+    <w:uiPriority w:val="99"/>
+    <w:unhideWhenUsed/>
+    <w:rsid w:val="007E516B"/>
+    <w:rPr>
+      <w:color w:val="0563C1" w:themeColor="hyperlink"/>
+      <w:u w:val="single"/>
+    </w:rPr>
+  </w:style>
 </w:styles>
 </file>
 

</xml_diff>

<commit_message>
Updated program based on review and updated doc
</commit_message>
<xml_diff>
--- a/Static test.docx
+++ b/Static test.docx
@@ -138,6 +138,17 @@
         <w:t>Du kan tage input fra en bruger i stedet for at hardcode det.</w:t>
       </w:r>
     </w:p>
+    <w:p>
+      <w:r>
+        <w:t>Baseret på Martins feedback har jeg lavet det muligt at lave flere tests uden at skulle køre programmet flere gange. Jeg har også flyttet min declation uden for while løkken.</w:t>
+      </w:r>
+      <w:r>
+        <w:br/>
+        <w:t>Ud over det som jeg fik af vide på reviewet har jeg lavet en ny methode til at få en integer fra consollen baseret på en message til brugeren.</w:t>
+      </w:r>
+      <w:bookmarkStart w:id="0" w:name="_GoBack"/>
+      <w:bookmarkEnd w:id="0"/>
+    </w:p>
     <w:p/>
     <w:p>
       <w:pPr>
@@ -159,8 +170,6 @@
         <w:br/>
         <w:t>Det er også vigtigt at man bruger de samme frameworks til fx convertere fra json string til objecter. Det går ikke hvis der er 4 forskellige frameworks der gør samme i projektet.</w:t>
       </w:r>
-      <w:bookmarkStart w:id="0" w:name="_GoBack"/>
-      <w:bookmarkEnd w:id="0"/>
     </w:p>
     <w:sectPr>
       <w:pgSz w:w="11906" w:h="16838"/>

</xml_diff>